<commit_message>
First commit to the branch
</commit_message>
<xml_diff>
--- a/Upload_file_to_GitHub.docx
+++ b/Upload_file_to_GitHub.docx
@@ -1716,19 +1716,46 @@
           <w:rFonts w:ascii="Courier New" w:hAnsi="Courier New" w:cs="Courier New"/>
         </w:rPr>
       </w:pPr>
-    </w:p>
-    <w:p>
-      <w:pPr>
-        <w:pStyle w:val="PlainText"/>
-        <w:rPr>
-          <w:rFonts w:ascii="Courier New" w:hAnsi="Courier New" w:cs="Courier New"/>
-        </w:rPr>
-      </w:pPr>
-    </w:p>
-    <w:p>
+      <w:r>
+        <w:rPr>
+          <w:rFonts w:ascii="Courier New" w:hAnsi="Courier New" w:cs="Courier New"/>
+        </w:rPr>
+        <w:t>$ git status</w:t>
+      </w:r>
+    </w:p>
+    <w:p>
+      <w:pPr>
+        <w:pStyle w:val="PlainText"/>
+        <w:rPr>
+          <w:rFonts w:ascii="Courier New" w:hAnsi="Courier New" w:cs="Courier New"/>
+        </w:rPr>
+      </w:pPr>
+      <w:r>
+        <w:rPr>
+          <w:rFonts w:ascii="Courier New" w:hAnsi="Courier New" w:cs="Courier New"/>
+        </w:rPr>
+        <w:t>$ git add .</w:t>
+      </w:r>
       <w:bookmarkStart w:id="0" w:name="_GoBack"/>
       <w:bookmarkEnd w:id="0"/>
     </w:p>
+    <w:p>
+      <w:pPr>
+        <w:pStyle w:val="PlainText"/>
+        <w:rPr>
+          <w:rFonts w:ascii="Courier New" w:hAnsi="Courier New" w:cs="Courier New"/>
+        </w:rPr>
+      </w:pPr>
+    </w:p>
+    <w:p>
+      <w:pPr>
+        <w:pStyle w:val="PlainText"/>
+        <w:rPr>
+          <w:rFonts w:ascii="Courier New" w:hAnsi="Courier New" w:cs="Courier New"/>
+        </w:rPr>
+      </w:pPr>
+    </w:p>
+    <w:p/>
     <w:sectPr>
       <w:pgSz w:w="12240" w:h="15840"/>
       <w:pgMar w:top="1440" w:right="1440" w:bottom="1440" w:left="1440" w:header="720" w:footer="720" w:gutter="0"/>

</xml_diff>